<commit_message>
alessandro on s'en fout
</commit_message>
<xml_diff>
--- a/ADS/ADS - Compte Rendu.docx
+++ b/ADS/ADS - Compte Rendu.docx
@@ -3,8 +3,23 @@
 <w:document xmlns:wpc="http://schemas.microsoft.com/office/word/2010/wordprocessingCanvas" xmlns:cx="http://schemas.microsoft.com/office/drawing/2014/chartex" xmlns:cx1="http://schemas.microsoft.com/office/drawing/2015/9/8/chartex" xmlns:cx2="http://schemas.microsoft.com/office/drawing/2015/10/21/chartex" xmlns:cx3="http://schemas.microsoft.com/office/drawing/2016/5/9/chartex" xmlns:cx4="http://schemas.microsoft.com/office/drawing/2016/5/10/chartex" xmlns:cx5="http://schemas.microsoft.com/office/drawing/2016/5/11/chartex" xmlns:cx6="http://schemas.microsoft.com/office/drawing/2016/5/12/chartex" xmlns:cx7="http://schemas.microsoft.com/office/drawing/2016/5/13/chartex" xmlns:cx8="http://schemas.microsoft.com/office/drawing/2016/5/14/chartex" xmlns:mc="http://schemas.openxmlformats.org/markup-compatibility/2006" xmlns:aink="http://schemas.microsoft.com/office/drawing/2016/ink" xmlns:am3d="http://schemas.microsoft.com/office/drawing/2017/model3d" xmlns:o="urn:schemas-microsoft-com:office:office" xmlns:oel="http://schemas.microsoft.com/office/2019/extlst" xmlns:r="http://schemas.openxmlformats.org/officeDocument/2006/relationships" xmlns:m="http://schemas.openxmlformats.org/officeDocument/2006/math" xmlns:v="urn:schemas-microsoft-com:vml" xmlns:wp14="http://schemas.microsoft.com/office/word/2010/wordprocessingDrawing" xmlns:wp="http://schemas.openxmlformats.org/drawingml/2006/wordprocessingDrawing" xmlns:w10="urn:schemas-microsoft-com:office:word" xmlns:w="http://schemas.openxmlformats.org/wordprocessingml/2006/main" xmlns:w14="http://schemas.microsoft.com/office/word/2010/wordml" xmlns:w15="http://schemas.microsoft.com/office/word/2012/wordml" xmlns:w16cex="http://schemas.microsoft.com/office/word/2018/wordml/cex" xmlns:w16cid="http://schemas.microsoft.com/office/word/2016/wordml/cid" xmlns:w16="http://schemas.microsoft.com/office/word/2018/wordml" xmlns:w16sdtdh="http://schemas.microsoft.com/office/word/2020/wordml/sdtdatahash" xmlns:w16se="http://schemas.microsoft.com/office/word/2015/wordml/symex" xmlns:wpg="http://schemas.microsoft.com/office/word/2010/wordprocessingGroup" xmlns:wpi="http://schemas.microsoft.com/office/word/2010/wordprocessingInk" xmlns:wne="http://schemas.microsoft.com/office/word/2006/wordml" xmlns:wps="http://schemas.microsoft.com/office/word/2010/wordprocessingShape" mc:Ignorable="w14 w15 w16se w16cid w16 w16cex w16sdtdh wp14">
   <w:body>
     <w:p>
-      <w:r>
-        <w:t xml:space="preserve">ADS </w:t>
+      <w:pPr>
+        <w:jc w:val="center"/>
+        <w:rPr>
+          <w:b/>
+          <w:bCs/>
+          <w:i/>
+          <w:iCs/>
+        </w:rPr>
+      </w:pPr>
+      <w:r>
+        <w:rPr>
+          <w:b/>
+          <w:bCs/>
+          <w:i/>
+          <w:iCs/>
+        </w:rPr>
+        <w:t>ADS</w:t>
       </w:r>
     </w:p>
     <w:p>
@@ -21,6 +36,9 @@
     </w:p>
     <w:p>
       <w:r>
+        <w:rPr>
+          <w:noProof/>
+        </w:rPr>
         <w:drawing>
           <wp:inline distT="0" distB="0" distL="0" distR="0" wp14:anchorId="4AD1EF08" wp14:editId="67389D52">
             <wp:extent cx="4743450" cy="2854331"/>
@@ -60,6 +78,9 @@
     </w:p>
     <w:p>
       <w:r>
+        <w:rPr>
+          <w:noProof/>
+        </w:rPr>
         <w:drawing>
           <wp:inline distT="0" distB="0" distL="0" distR="0" wp14:anchorId="485ED5A5" wp14:editId="5E061E86">
             <wp:extent cx="5479301" cy="2676525"/>
@@ -116,6 +137,9 @@
     </w:p>
     <w:p>
       <w:r>
+        <w:rPr>
+          <w:noProof/>
+        </w:rPr>
         <w:drawing>
           <wp:anchor distT="0" distB="0" distL="114300" distR="114300" simplePos="0" relativeHeight="251659264" behindDoc="0" locked="0" layoutInCell="1" allowOverlap="1" wp14:anchorId="1D450D97" wp14:editId="645AE76A">
             <wp:simplePos x="0" y="0"/>
@@ -175,6 +199,9 @@
     </w:p>
     <w:p>
       <w:r>
+        <w:rPr>
+          <w:noProof/>
+        </w:rPr>
         <w:lastRenderedPageBreak/>
         <w:drawing>
           <wp:anchor distT="0" distB="0" distL="114300" distR="114300" simplePos="0" relativeHeight="251658240" behindDoc="0" locked="0" layoutInCell="1" allowOverlap="1" wp14:anchorId="3DD140D5" wp14:editId="4C4630C9">
@@ -238,6 +265,9 @@
     </w:p>
     <w:p>
       <w:r>
+        <w:rPr>
+          <w:noProof/>
+        </w:rPr>
         <w:drawing>
           <wp:anchor distT="0" distB="0" distL="114300" distR="114300" simplePos="0" relativeHeight="251660288" behindDoc="0" locked="0" layoutInCell="1" allowOverlap="1" wp14:anchorId="75DA6FDF" wp14:editId="72C6B622">
             <wp:simplePos x="0" y="0"/>
@@ -292,13 +322,24 @@
         </w:drawing>
       </w:r>
       <w:r>
-        <w:t>Charge à 50 Ohm &amp; Condo. à 1pF :</w:t>
+        <w:t xml:space="preserve">Charge à 50 Ohm &amp; Condo. </w:t>
+      </w:r>
+      <w:proofErr w:type="gramStart"/>
+      <w:r>
+        <w:t>à</w:t>
+      </w:r>
+      <w:proofErr w:type="gramEnd"/>
+      <w:r>
+        <w:t xml:space="preserve"> 1pF :</w:t>
       </w:r>
     </w:p>
     <w:p>
       <w:r>
+        <w:rPr>
+          <w:noProof/>
+        </w:rPr>
         <w:drawing>
-          <wp:anchor distT="0" distB="0" distL="114300" distR="114300" simplePos="0" relativeHeight="251661312" behindDoc="0" locked="0" layoutInCell="1" allowOverlap="1" wp14:anchorId="2B28EFFB" wp14:editId="10178E9C">
+          <wp:anchor distT="0" distB="0" distL="114300" distR="114300" simplePos="0" relativeHeight="251661312" behindDoc="0" locked="0" layoutInCell="1" allowOverlap="1" wp14:anchorId="2B28EFFB" wp14:editId="1ADAC975">
             <wp:simplePos x="0" y="0"/>
             <wp:positionH relativeFrom="margin">
               <wp:align>left</wp:align>
@@ -393,6 +434,9 @@
     </w:p>
     <w:p>
       <w:r>
+        <w:rPr>
+          <w:noProof/>
+        </w:rPr>
         <w:drawing>
           <wp:anchor distT="0" distB="0" distL="114300" distR="114300" simplePos="0" relativeHeight="251662336" behindDoc="0" locked="0" layoutInCell="1" allowOverlap="1" wp14:anchorId="61B0396B" wp14:editId="3BC9583B">
             <wp:simplePos x="0" y="0"/>
@@ -447,16 +491,16 @@
         </w:drawing>
       </w:r>
       <w:r>
-        <w:t>A</w:t>
-      </w:r>
-      <w:r>
-        <w:t>daptation - Charge à 50 Ohm &amp; Bobine à 1nH :</w:t>
+        <w:t>Adaptation - Charge à 50 Ohm &amp; Bobine à 1nH :</w:t>
       </w:r>
     </w:p>
     <w:p>
       <w:r>
+        <w:rPr>
+          <w:noProof/>
+        </w:rPr>
         <w:drawing>
-          <wp:anchor distT="0" distB="0" distL="114300" distR="114300" simplePos="0" relativeHeight="251663360" behindDoc="0" locked="0" layoutInCell="1" allowOverlap="1" wp14:anchorId="6D71C400" wp14:editId="5FF89D8F">
+          <wp:anchor distT="0" distB="0" distL="114300" distR="114300" simplePos="0" relativeHeight="251663360" behindDoc="0" locked="0" layoutInCell="1" allowOverlap="1" wp14:anchorId="6D71C400" wp14:editId="5B8A901B">
             <wp:simplePos x="0" y="0"/>
             <wp:positionH relativeFrom="margin">
               <wp:align>left</wp:align>
@@ -506,13 +550,7 @@
         </w:drawing>
       </w:r>
       <w:r>
-        <w:t xml:space="preserve">Adaptation - </w:t>
-      </w:r>
-      <w:r>
-        <w:t>Charge à 50 Ohm &amp; Bobine à 1nH</w:t>
-      </w:r>
-      <w:r>
-        <w:t> :</w:t>
+        <w:t>Adaptation - Charge à 50 Ohm &amp; Bobine à 1nH :</w:t>
       </w:r>
     </w:p>
     <w:p>
@@ -520,16 +558,16 @@
         <w:spacing w:before="240"/>
       </w:pPr>
       <w:r>
-        <w:t xml:space="preserve">III) </w:t>
-      </w:r>
-      <w:r>
-        <w:t>Conception d’antennes sous MOMENTUM</w:t>
+        <w:t>III) Conception d’antennes sous MOMENTUM</w:t>
       </w:r>
     </w:p>
     <w:p>
       <w:r>
+        <w:rPr>
+          <w:noProof/>
+        </w:rPr>
         <w:drawing>
-          <wp:inline distT="0" distB="0" distL="0" distR="0" wp14:anchorId="1DE78D7C" wp14:editId="4F9D2DA7">
+          <wp:inline distT="0" distB="0" distL="0" distR="0" wp14:anchorId="1DE78D7C" wp14:editId="167ABA78">
             <wp:extent cx="5760720" cy="2795905"/>
             <wp:effectExtent l="0" t="0" r="0" b="4445"/>
             <wp:docPr id="1276838707" name="Image 1" descr="Une image contenant texte, diagramme, ligne, cercle&#10;&#10;Description générée automatiquement"/>
@@ -569,7 +607,476 @@
       </w:r>
     </w:p>
     <w:p/>
-    <w:p/>
+    <w:p>
+      <w:pPr>
+        <w:pStyle w:val="Paragraphedeliste"/>
+        <w:numPr>
+          <w:ilvl w:val="0"/>
+          <w:numId w:val="1"/>
+        </w:numPr>
+      </w:pPr>
+      <w:r>
+        <w:lastRenderedPageBreak/>
+        <w:drawing>
+          <wp:anchor distT="0" distB="0" distL="114300" distR="114300" simplePos="0" relativeHeight="251664384" behindDoc="0" locked="0" layoutInCell="1" allowOverlap="1" wp14:anchorId="1657B4D9" wp14:editId="3C93B56D">
+            <wp:simplePos x="0" y="0"/>
+            <wp:positionH relativeFrom="margin">
+              <wp:align>right</wp:align>
+            </wp:positionH>
+            <wp:positionV relativeFrom="paragraph">
+              <wp:posOffset>257175</wp:posOffset>
+            </wp:positionV>
+            <wp:extent cx="5760720" cy="2515014"/>
+            <wp:effectExtent l="0" t="0" r="0" b="0"/>
+            <wp:wrapTopAndBottom/>
+            <wp:docPr id="147064966" name="Image 1"/>
+            <wp:cNvGraphicFramePr>
+              <a:graphicFrameLocks xmlns:a="http://schemas.openxmlformats.org/drawingml/2006/main" noChangeAspect="1"/>
+            </wp:cNvGraphicFramePr>
+            <a:graphic xmlns:a="http://schemas.openxmlformats.org/drawingml/2006/main">
+              <a:graphicData uri="http://schemas.openxmlformats.org/drawingml/2006/picture">
+                <pic:pic xmlns:pic="http://schemas.openxmlformats.org/drawingml/2006/picture">
+                  <pic:nvPicPr>
+                    <pic:cNvPr id="147064966" name="Image 1"/>
+                    <pic:cNvPicPr/>
+                  </pic:nvPicPr>
+                  <pic:blipFill>
+                    <a:blip r:embed="rId14" cstate="print">
+                      <a:extLst>
+                        <a:ext uri="{28A0092B-C50C-407E-A947-70E740481C1C}">
+                          <a14:useLocalDpi xmlns:a14="http://schemas.microsoft.com/office/drawing/2010/main" val="0"/>
+                        </a:ext>
+                      </a:extLst>
+                    </a:blip>
+                    <a:stretch>
+                      <a:fillRect/>
+                    </a:stretch>
+                  </pic:blipFill>
+                  <pic:spPr>
+                    <a:xfrm>
+                      <a:off x="0" y="0"/>
+                      <a:ext cx="5760720" cy="2515014"/>
+                    </a:xfrm>
+                    <a:prstGeom prst="rect">
+                      <a:avLst/>
+                    </a:prstGeom>
+                  </pic:spPr>
+                </pic:pic>
+              </a:graphicData>
+            </a:graphic>
+          </wp:anchor>
+        </w:drawing>
+      </w:r>
+      <w:r>
+        <w:drawing>
+          <wp:anchor distT="0" distB="0" distL="114300" distR="114300" simplePos="0" relativeHeight="251667456" behindDoc="0" locked="0" layoutInCell="1" allowOverlap="1" wp14:anchorId="2DDF5B0B" wp14:editId="3D61C007">
+            <wp:simplePos x="0" y="0"/>
+            <wp:positionH relativeFrom="margin">
+              <wp:align>right</wp:align>
+            </wp:positionH>
+            <wp:positionV relativeFrom="paragraph">
+              <wp:posOffset>5529531</wp:posOffset>
+            </wp:positionV>
+            <wp:extent cx="5760720" cy="2515235"/>
+            <wp:effectExtent l="0" t="0" r="0" b="0"/>
+            <wp:wrapTopAndBottom/>
+            <wp:docPr id="100709525" name="Image 1" descr="Une image contenant diagramme, texte, ligne, cercle&#10;&#10;Description générée automatiquement"/>
+            <wp:cNvGraphicFramePr>
+              <a:graphicFrameLocks xmlns:a="http://schemas.openxmlformats.org/drawingml/2006/main" noChangeAspect="1"/>
+            </wp:cNvGraphicFramePr>
+            <a:graphic xmlns:a="http://schemas.openxmlformats.org/drawingml/2006/main">
+              <a:graphicData uri="http://schemas.openxmlformats.org/drawingml/2006/picture">
+                <pic:pic xmlns:pic="http://schemas.openxmlformats.org/drawingml/2006/picture">
+                  <pic:nvPicPr>
+                    <pic:cNvPr id="100709525" name="Image 1" descr="Une image contenant diagramme, texte, ligne, cercle&#10;&#10;Description générée automatiquement"/>
+                    <pic:cNvPicPr/>
+                  </pic:nvPicPr>
+                  <pic:blipFill>
+                    <a:blip r:embed="rId15" cstate="print">
+                      <a:extLst>
+                        <a:ext uri="{28A0092B-C50C-407E-A947-70E740481C1C}">
+                          <a14:useLocalDpi xmlns:a14="http://schemas.microsoft.com/office/drawing/2010/main" val="0"/>
+                        </a:ext>
+                      </a:extLst>
+                    </a:blip>
+                    <a:stretch>
+                      <a:fillRect/>
+                    </a:stretch>
+                  </pic:blipFill>
+                  <pic:spPr>
+                    <a:xfrm>
+                      <a:off x="0" y="0"/>
+                      <a:ext cx="5760720" cy="2515235"/>
+                    </a:xfrm>
+                    <a:prstGeom prst="rect">
+                      <a:avLst/>
+                    </a:prstGeom>
+                  </pic:spPr>
+                </pic:pic>
+              </a:graphicData>
+            </a:graphic>
+          </wp:anchor>
+        </w:drawing>
+      </w:r>
+      <w:r>
+        <w:drawing>
+          <wp:anchor distT="0" distB="0" distL="114300" distR="114300" simplePos="0" relativeHeight="251666432" behindDoc="0" locked="0" layoutInCell="1" allowOverlap="1" wp14:anchorId="686346E1" wp14:editId="26414836">
+            <wp:simplePos x="0" y="0"/>
+            <wp:positionH relativeFrom="margin">
+              <wp:align>left</wp:align>
+            </wp:positionH>
+            <wp:positionV relativeFrom="paragraph">
+              <wp:posOffset>4275455</wp:posOffset>
+            </wp:positionV>
+            <wp:extent cx="5760720" cy="1382395"/>
+            <wp:effectExtent l="0" t="0" r="0" b="8255"/>
+            <wp:wrapTopAndBottom/>
+            <wp:docPr id="279915672" name="Image 1" descr="Une image contenant capture d’écran, ligne, conception&#10;&#10;Description générée automatiquement"/>
+            <wp:cNvGraphicFramePr>
+              <a:graphicFrameLocks xmlns:a="http://schemas.openxmlformats.org/drawingml/2006/main" noChangeAspect="1"/>
+            </wp:cNvGraphicFramePr>
+            <a:graphic xmlns:a="http://schemas.openxmlformats.org/drawingml/2006/main">
+              <a:graphicData uri="http://schemas.openxmlformats.org/drawingml/2006/picture">
+                <pic:pic xmlns:pic="http://schemas.openxmlformats.org/drawingml/2006/picture">
+                  <pic:nvPicPr>
+                    <pic:cNvPr id="279915672" name="Image 1" descr="Une image contenant capture d’écran, ligne, conception&#10;&#10;Description générée automatiquement"/>
+                    <pic:cNvPicPr/>
+                  </pic:nvPicPr>
+                  <pic:blipFill>
+                    <a:blip r:embed="rId16">
+                      <a:extLst>
+                        <a:ext uri="{28A0092B-C50C-407E-A947-70E740481C1C}">
+                          <a14:useLocalDpi xmlns:a14="http://schemas.microsoft.com/office/drawing/2010/main" val="0"/>
+                        </a:ext>
+                      </a:extLst>
+                    </a:blip>
+                    <a:stretch>
+                      <a:fillRect/>
+                    </a:stretch>
+                  </pic:blipFill>
+                  <pic:spPr>
+                    <a:xfrm>
+                      <a:off x="0" y="0"/>
+                      <a:ext cx="5760720" cy="1382395"/>
+                    </a:xfrm>
+                    <a:prstGeom prst="rect">
+                      <a:avLst/>
+                    </a:prstGeom>
+                  </pic:spPr>
+                </pic:pic>
+              </a:graphicData>
+            </a:graphic>
+          </wp:anchor>
+        </w:drawing>
+      </w:r>
+      <w:r>
+        <w:drawing>
+          <wp:anchor distT="0" distB="0" distL="114300" distR="114300" simplePos="0" relativeHeight="251665408" behindDoc="0" locked="0" layoutInCell="1" allowOverlap="1" wp14:anchorId="718EC930" wp14:editId="47A0074B">
+            <wp:simplePos x="0" y="0"/>
+            <wp:positionH relativeFrom="margin">
+              <wp:align>right</wp:align>
+            </wp:positionH>
+            <wp:positionV relativeFrom="paragraph">
+              <wp:posOffset>2821452</wp:posOffset>
+            </wp:positionV>
+            <wp:extent cx="5760720" cy="1455420"/>
+            <wp:effectExtent l="0" t="0" r="0" b="0"/>
+            <wp:wrapTopAndBottom/>
+            <wp:docPr id="1201423343" name="Image 1" descr="Une image contenant capture d’écran, Police, Graphique, symbole&#10;&#10;Description générée automatiquement"/>
+            <wp:cNvGraphicFramePr>
+              <a:graphicFrameLocks xmlns:a="http://schemas.openxmlformats.org/drawingml/2006/main" noChangeAspect="1"/>
+            </wp:cNvGraphicFramePr>
+            <a:graphic xmlns:a="http://schemas.openxmlformats.org/drawingml/2006/main">
+              <a:graphicData uri="http://schemas.openxmlformats.org/drawingml/2006/picture">
+                <pic:pic xmlns:pic="http://schemas.openxmlformats.org/drawingml/2006/picture">
+                  <pic:nvPicPr>
+                    <pic:cNvPr id="1201423343" name="Image 1" descr="Une image contenant capture d’écran, Police, Graphique, symbole&#10;&#10;Description générée automatiquement"/>
+                    <pic:cNvPicPr/>
+                  </pic:nvPicPr>
+                  <pic:blipFill>
+                    <a:blip r:embed="rId17">
+                      <a:extLst>
+                        <a:ext uri="{28A0092B-C50C-407E-A947-70E740481C1C}">
+                          <a14:useLocalDpi xmlns:a14="http://schemas.microsoft.com/office/drawing/2010/main" val="0"/>
+                        </a:ext>
+                      </a:extLst>
+                    </a:blip>
+                    <a:stretch>
+                      <a:fillRect/>
+                    </a:stretch>
+                  </pic:blipFill>
+                  <pic:spPr>
+                    <a:xfrm>
+                      <a:off x="0" y="0"/>
+                      <a:ext cx="5760720" cy="1455420"/>
+                    </a:xfrm>
+                    <a:prstGeom prst="rect">
+                      <a:avLst/>
+                    </a:prstGeom>
+                  </pic:spPr>
+                </pic:pic>
+              </a:graphicData>
+            </a:graphic>
+          </wp:anchor>
+        </w:drawing>
+      </w:r>
+      <w:r>
+        <w:t>Conception d’antennes sous MOMENTUM</w:t>
+      </w:r>
+    </w:p>
+    <w:p>
+      <w:pPr>
+        <w:ind w:left="360"/>
+      </w:pPr>
+    </w:p>
+    <w:p>
+      <w:r>
+        <w:br w:type="page"/>
+      </w:r>
+    </w:p>
+    <w:p>
+      <w:r>
+        <w:lastRenderedPageBreak/>
+        <w:drawing>
+          <wp:anchor distT="0" distB="0" distL="114300" distR="114300" simplePos="0" relativeHeight="251668480" behindDoc="0" locked="0" layoutInCell="1" allowOverlap="1" wp14:anchorId="221380E3" wp14:editId="3CC014A7">
+            <wp:simplePos x="0" y="0"/>
+            <wp:positionH relativeFrom="margin">
+              <wp:align>right</wp:align>
+            </wp:positionH>
+            <wp:positionV relativeFrom="paragraph">
+              <wp:posOffset>0</wp:posOffset>
+            </wp:positionV>
+            <wp:extent cx="5760720" cy="4117975"/>
+            <wp:effectExtent l="0" t="0" r="0" b="0"/>
+            <wp:wrapTopAndBottom/>
+            <wp:docPr id="1930604614" name="Image 1" descr="Une image contenant capture d’écran, texte, Bleu électrique, ligne&#10;&#10;Description générée automatiquement"/>
+            <wp:cNvGraphicFramePr>
+              <a:graphicFrameLocks xmlns:a="http://schemas.openxmlformats.org/drawingml/2006/main" noChangeAspect="1"/>
+            </wp:cNvGraphicFramePr>
+            <a:graphic xmlns:a="http://schemas.openxmlformats.org/drawingml/2006/main">
+              <a:graphicData uri="http://schemas.openxmlformats.org/drawingml/2006/picture">
+                <pic:pic xmlns:pic="http://schemas.openxmlformats.org/drawingml/2006/picture">
+                  <pic:nvPicPr>
+                    <pic:cNvPr id="1930604614" name="Image 1" descr="Une image contenant capture d’écran, texte, Bleu électrique, ligne&#10;&#10;Description générée automatiquement"/>
+                    <pic:cNvPicPr/>
+                  </pic:nvPicPr>
+                  <pic:blipFill>
+                    <a:blip r:embed="rId18">
+                      <a:extLst>
+                        <a:ext uri="{28A0092B-C50C-407E-A947-70E740481C1C}">
+                          <a14:useLocalDpi xmlns:a14="http://schemas.microsoft.com/office/drawing/2010/main" val="0"/>
+                        </a:ext>
+                      </a:extLst>
+                    </a:blip>
+                    <a:stretch>
+                      <a:fillRect/>
+                    </a:stretch>
+                  </pic:blipFill>
+                  <pic:spPr>
+                    <a:xfrm>
+                      <a:off x="0" y="0"/>
+                      <a:ext cx="5760720" cy="4117975"/>
+                    </a:xfrm>
+                    <a:prstGeom prst="rect">
+                      <a:avLst/>
+                    </a:prstGeom>
+                  </pic:spPr>
+                </pic:pic>
+              </a:graphicData>
+            </a:graphic>
+          </wp:anchor>
+        </w:drawing>
+      </w:r>
+      <w:r>
+        <w:t>2) D</w:t>
+      </w:r>
+      <w:r>
+        <w:t>esign sous Momentum d’un patch</w:t>
+      </w:r>
+      <w:r>
+        <w:cr/>
+      </w:r>
+      <w:r>
+        <w:rPr>
+          <w:noProof/>
+        </w:rPr>
+        <w:drawing>
+          <wp:inline distT="0" distB="0" distL="0" distR="0" wp14:anchorId="2BA99C49" wp14:editId="3EA2D021">
+            <wp:extent cx="5760720" cy="3122295"/>
+            <wp:effectExtent l="0" t="0" r="0" b="1905"/>
+            <wp:docPr id="879430679" name="Image 1" descr="Une image contenant texte, ligne, diagramme, Tracé&#10;&#10;Description générée automatiquement"/>
+            <wp:cNvGraphicFramePr>
+              <a:graphicFrameLocks xmlns:a="http://schemas.openxmlformats.org/drawingml/2006/main" noChangeAspect="1"/>
+            </wp:cNvGraphicFramePr>
+            <a:graphic xmlns:a="http://schemas.openxmlformats.org/drawingml/2006/main">
+              <a:graphicData uri="http://schemas.openxmlformats.org/drawingml/2006/picture">
+                <pic:pic xmlns:pic="http://schemas.openxmlformats.org/drawingml/2006/picture">
+                  <pic:nvPicPr>
+                    <pic:cNvPr id="879430679" name="Image 1" descr="Une image contenant texte, ligne, diagramme, Tracé&#10;&#10;Description générée automatiquement"/>
+                    <pic:cNvPicPr/>
+                  </pic:nvPicPr>
+                  <pic:blipFill>
+                    <a:blip r:embed="rId19"/>
+                    <a:stretch>
+                      <a:fillRect/>
+                    </a:stretch>
+                  </pic:blipFill>
+                  <pic:spPr>
+                    <a:xfrm>
+                      <a:off x="0" y="0"/>
+                      <a:ext cx="5760720" cy="3122295"/>
+                    </a:xfrm>
+                    <a:prstGeom prst="rect">
+                      <a:avLst/>
+                    </a:prstGeom>
+                  </pic:spPr>
+                </pic:pic>
+              </a:graphicData>
+            </a:graphic>
+          </wp:inline>
+        </w:drawing>
+      </w:r>
+    </w:p>
+    <w:p>
+      <w:r>
+        <w:lastRenderedPageBreak/>
+        <w:drawing>
+          <wp:inline distT="0" distB="0" distL="0" distR="0" wp14:anchorId="02F24285" wp14:editId="3667C281">
+            <wp:extent cx="5760720" cy="2157015"/>
+            <wp:effectExtent l="0" t="0" r="0" b="0"/>
+            <wp:docPr id="714321731" name="Image 1"/>
+            <wp:cNvGraphicFramePr>
+              <a:graphicFrameLocks xmlns:a="http://schemas.openxmlformats.org/drawingml/2006/main" noChangeAspect="1"/>
+            </wp:cNvGraphicFramePr>
+            <a:graphic xmlns:a="http://schemas.openxmlformats.org/drawingml/2006/main">
+              <a:graphicData uri="http://schemas.openxmlformats.org/drawingml/2006/picture">
+                <pic:pic xmlns:pic="http://schemas.openxmlformats.org/drawingml/2006/picture">
+                  <pic:nvPicPr>
+                    <pic:cNvPr id="714321731" name="Image 1"/>
+                    <pic:cNvPicPr/>
+                  </pic:nvPicPr>
+                  <pic:blipFill>
+                    <a:blip r:embed="rId20" cstate="print">
+                      <a:extLst>
+                        <a:ext uri="{28A0092B-C50C-407E-A947-70E740481C1C}">
+                          <a14:useLocalDpi xmlns:a14="http://schemas.microsoft.com/office/drawing/2010/main" val="0"/>
+                        </a:ext>
+                      </a:extLst>
+                    </a:blip>
+                    <a:stretch>
+                      <a:fillRect/>
+                    </a:stretch>
+                  </pic:blipFill>
+                  <pic:spPr>
+                    <a:xfrm>
+                      <a:off x="0" y="0"/>
+                      <a:ext cx="5760720" cy="2157015"/>
+                    </a:xfrm>
+                    <a:prstGeom prst="rect">
+                      <a:avLst/>
+                    </a:prstGeom>
+                  </pic:spPr>
+                </pic:pic>
+              </a:graphicData>
+            </a:graphic>
+          </wp:inline>
+        </w:drawing>
+      </w:r>
+      <w:r>
+        <w:drawing>
+          <wp:inline distT="0" distB="0" distL="0" distR="0" wp14:anchorId="170285EE" wp14:editId="79C930F3">
+            <wp:extent cx="5629163" cy="3107055"/>
+            <wp:effectExtent l="0" t="0" r="0" b="0"/>
+            <wp:docPr id="934859002" name="Image 1"/>
+            <wp:cNvGraphicFramePr>
+              <a:graphicFrameLocks xmlns:a="http://schemas.openxmlformats.org/drawingml/2006/main" noChangeAspect="1"/>
+            </wp:cNvGraphicFramePr>
+            <a:graphic xmlns:a="http://schemas.openxmlformats.org/drawingml/2006/main">
+              <a:graphicData uri="http://schemas.openxmlformats.org/drawingml/2006/picture">
+                <pic:pic xmlns:pic="http://schemas.openxmlformats.org/drawingml/2006/picture">
+                  <pic:nvPicPr>
+                    <pic:cNvPr id="934859002" name="Image 1"/>
+                    <pic:cNvPicPr/>
+                  </pic:nvPicPr>
+                  <pic:blipFill>
+                    <a:blip r:embed="rId21" cstate="print">
+                      <a:extLst>
+                        <a:ext uri="{28A0092B-C50C-407E-A947-70E740481C1C}">
+                          <a14:useLocalDpi xmlns:a14="http://schemas.microsoft.com/office/drawing/2010/main" val="0"/>
+                        </a:ext>
+                      </a:extLst>
+                    </a:blip>
+                    <a:stretch>
+                      <a:fillRect/>
+                    </a:stretch>
+                  </pic:blipFill>
+                  <pic:spPr>
+                    <a:xfrm>
+                      <a:off x="0" y="0"/>
+                      <a:ext cx="5629163" cy="3107055"/>
+                    </a:xfrm>
+                    <a:prstGeom prst="rect">
+                      <a:avLst/>
+                    </a:prstGeom>
+                  </pic:spPr>
+                </pic:pic>
+              </a:graphicData>
+            </a:graphic>
+          </wp:inline>
+        </w:drawing>
+      </w:r>
+      <w:r>
+        <w:drawing>
+          <wp:anchor distT="0" distB="0" distL="114300" distR="114300" simplePos="0" relativeHeight="251669504" behindDoc="0" locked="0" layoutInCell="1" allowOverlap="1" wp14:anchorId="29241349" wp14:editId="0736E855">
+            <wp:simplePos x="0" y="0"/>
+            <wp:positionH relativeFrom="margin">
+              <wp:align>right</wp:align>
+            </wp:positionH>
+            <wp:positionV relativeFrom="paragraph">
+              <wp:posOffset>0</wp:posOffset>
+            </wp:positionV>
+            <wp:extent cx="5760720" cy="3482975"/>
+            <wp:effectExtent l="0" t="0" r="0" b="3175"/>
+            <wp:wrapTopAndBottom/>
+            <wp:docPr id="391796000" name="Image 1" descr="Une image contenant capture d’écran, texte, Logiciel multimédia, logiciel&#10;&#10;Description générée automatiquement"/>
+            <wp:cNvGraphicFramePr>
+              <a:graphicFrameLocks xmlns:a="http://schemas.openxmlformats.org/drawingml/2006/main" noChangeAspect="1"/>
+            </wp:cNvGraphicFramePr>
+            <a:graphic xmlns:a="http://schemas.openxmlformats.org/drawingml/2006/main">
+              <a:graphicData uri="http://schemas.openxmlformats.org/drawingml/2006/picture">
+                <pic:pic xmlns:pic="http://schemas.openxmlformats.org/drawingml/2006/picture">
+                  <pic:nvPicPr>
+                    <pic:cNvPr id="391796000" name="Image 1" descr="Une image contenant capture d’écran, texte, Logiciel multimédia, logiciel&#10;&#10;Description générée automatiquement"/>
+                    <pic:cNvPicPr/>
+                  </pic:nvPicPr>
+                  <pic:blipFill>
+                    <a:blip r:embed="rId22">
+                      <a:extLst>
+                        <a:ext uri="{28A0092B-C50C-407E-A947-70E740481C1C}">
+                          <a14:useLocalDpi xmlns:a14="http://schemas.microsoft.com/office/drawing/2010/main" val="0"/>
+                        </a:ext>
+                      </a:extLst>
+                    </a:blip>
+                    <a:stretch>
+                      <a:fillRect/>
+                    </a:stretch>
+                  </pic:blipFill>
+                  <pic:spPr>
+                    <a:xfrm>
+                      <a:off x="0" y="0"/>
+                      <a:ext cx="5760720" cy="3482975"/>
+                    </a:xfrm>
+                    <a:prstGeom prst="rect">
+                      <a:avLst/>
+                    </a:prstGeom>
+                  </pic:spPr>
+                </pic:pic>
+              </a:graphicData>
+            </a:graphic>
+          </wp:anchor>
+        </w:drawing>
+      </w:r>
+    </w:p>
     <w:sectPr>
       <w:pgSz w:w="11906" w:h="16838"/>
       <w:pgMar w:top="1417" w:right="1417" w:bottom="1417" w:left="1417" w:header="708" w:footer="708" w:gutter="0"/>
@@ -583,9 +1090,95 @@
 <file path=word/numbering.xml><?xml version="1.0" encoding="utf-8"?>
 <w:numbering xmlns:wpc="http://schemas.microsoft.com/office/word/2010/wordprocessingCanvas" xmlns:cx="http://schemas.microsoft.com/office/drawing/2014/chartex" xmlns:cx1="http://schemas.microsoft.com/office/drawing/2015/9/8/chartex" xmlns:cx2="http://schemas.microsoft.com/office/drawing/2015/10/21/chartex" xmlns:cx3="http://schemas.microsoft.com/office/drawing/2016/5/9/chartex" xmlns:cx4="http://schemas.microsoft.com/office/drawing/2016/5/10/chartex" xmlns:cx5="http://schemas.microsoft.com/office/drawing/2016/5/11/chartex" xmlns:cx6="http://schemas.microsoft.com/office/drawing/2016/5/12/chartex" xmlns:cx7="http://schemas.microsoft.com/office/drawing/2016/5/13/chartex" xmlns:cx8="http://schemas.microsoft.com/office/drawing/2016/5/14/chartex" xmlns:mc="http://schemas.openxmlformats.org/markup-compatibility/2006" xmlns:aink="http://schemas.microsoft.com/office/drawing/2016/ink" xmlns:am3d="http://schemas.microsoft.com/office/drawing/2017/model3d" xmlns:o="urn:schemas-microsoft-com:office:office" xmlns:oel="http://schemas.microsoft.com/office/2019/extlst" xmlns:r="http://schemas.openxmlformats.org/officeDocument/2006/relationships" xmlns:m="http://schemas.openxmlformats.org/officeDocument/2006/math" xmlns:v="urn:schemas-microsoft-com:vml" xmlns:wp14="http://schemas.microsoft.com/office/word/2010/wordprocessingDrawing" xmlns:wp="http://schemas.openxmlformats.org/drawingml/2006/wordprocessingDrawing" xmlns:w10="urn:schemas-microsoft-com:office:word" xmlns:w="http://schemas.openxmlformats.org/wordprocessingml/2006/main" xmlns:w14="http://schemas.microsoft.com/office/word/2010/wordml" xmlns:w15="http://schemas.microsoft.com/office/word/2012/wordml" xmlns:w16cex="http://schemas.microsoft.com/office/word/2018/wordml/cex" xmlns:w16cid="http://schemas.microsoft.com/office/word/2016/wordml/cid" xmlns:w16="http://schemas.microsoft.com/office/word/2018/wordml" xmlns:w16sdtdh="http://schemas.microsoft.com/office/word/2020/wordml/sdtdatahash" xmlns:w16se="http://schemas.microsoft.com/office/word/2015/wordml/symex" xmlns:wpg="http://schemas.microsoft.com/office/word/2010/wordprocessingGroup" xmlns:wpi="http://schemas.microsoft.com/office/word/2010/wordprocessingInk" xmlns:wne="http://schemas.microsoft.com/office/word/2006/wordml" xmlns:wps="http://schemas.microsoft.com/office/word/2010/wordprocessingShape" mc:Ignorable="w14 w15 w16se w16cid w16 w16cex w16sdtdh wp14">
   <w:abstractNum w:abstractNumId="0" w15:restartNumberingAfterBreak="0">
+    <w:nsid w:val="29FB2A0C"/>
+    <w:multiLevelType w:val="hybridMultilevel"/>
+    <w:tmpl w:val="A9F49FD0"/>
+    <w:lvl w:ilvl="0" w:tplc="040C000F">
+      <w:start w:val="1"/>
+      <w:numFmt w:val="decimal"/>
+      <w:lvlText w:val="%1."/>
+      <w:lvlJc w:val="left"/>
+      <w:pPr>
+        <w:ind w:left="720" w:hanging="360"/>
+      </w:pPr>
+    </w:lvl>
+    <w:lvl w:ilvl="1" w:tplc="040C0019" w:tentative="1">
+      <w:start w:val="1"/>
+      <w:numFmt w:val="lowerLetter"/>
+      <w:lvlText w:val="%2."/>
+      <w:lvlJc w:val="left"/>
+      <w:pPr>
+        <w:ind w:left="1440" w:hanging="360"/>
+      </w:pPr>
+    </w:lvl>
+    <w:lvl w:ilvl="2" w:tplc="040C001B" w:tentative="1">
+      <w:start w:val="1"/>
+      <w:numFmt w:val="lowerRoman"/>
+      <w:lvlText w:val="%3."/>
+      <w:lvlJc w:val="right"/>
+      <w:pPr>
+        <w:ind w:left="2160" w:hanging="180"/>
+      </w:pPr>
+    </w:lvl>
+    <w:lvl w:ilvl="3" w:tplc="040C000F" w:tentative="1">
+      <w:start w:val="1"/>
+      <w:numFmt w:val="decimal"/>
+      <w:lvlText w:val="%4."/>
+      <w:lvlJc w:val="left"/>
+      <w:pPr>
+        <w:ind w:left="2880" w:hanging="360"/>
+      </w:pPr>
+    </w:lvl>
+    <w:lvl w:ilvl="4" w:tplc="040C0019" w:tentative="1">
+      <w:start w:val="1"/>
+      <w:numFmt w:val="lowerLetter"/>
+      <w:lvlText w:val="%5."/>
+      <w:lvlJc w:val="left"/>
+      <w:pPr>
+        <w:ind w:left="3600" w:hanging="360"/>
+      </w:pPr>
+    </w:lvl>
+    <w:lvl w:ilvl="5" w:tplc="040C001B" w:tentative="1">
+      <w:start w:val="1"/>
+      <w:numFmt w:val="lowerRoman"/>
+      <w:lvlText w:val="%6."/>
+      <w:lvlJc w:val="right"/>
+      <w:pPr>
+        <w:ind w:left="4320" w:hanging="180"/>
+      </w:pPr>
+    </w:lvl>
+    <w:lvl w:ilvl="6" w:tplc="040C000F" w:tentative="1">
+      <w:start w:val="1"/>
+      <w:numFmt w:val="decimal"/>
+      <w:lvlText w:val="%7."/>
+      <w:lvlJc w:val="left"/>
+      <w:pPr>
+        <w:ind w:left="5040" w:hanging="360"/>
+      </w:pPr>
+    </w:lvl>
+    <w:lvl w:ilvl="7" w:tplc="040C0019" w:tentative="1">
+      <w:start w:val="1"/>
+      <w:numFmt w:val="lowerLetter"/>
+      <w:lvlText w:val="%8."/>
+      <w:lvlJc w:val="left"/>
+      <w:pPr>
+        <w:ind w:left="5760" w:hanging="360"/>
+      </w:pPr>
+    </w:lvl>
+    <w:lvl w:ilvl="8" w:tplc="040C001B" w:tentative="1">
+      <w:start w:val="1"/>
+      <w:numFmt w:val="lowerRoman"/>
+      <w:lvlText w:val="%9."/>
+      <w:lvlJc w:val="right"/>
+      <w:pPr>
+        <w:ind w:left="6480" w:hanging="180"/>
+      </w:pPr>
+    </w:lvl>
+  </w:abstractNum>
+  <w:abstractNum w:abstractNumId="1" w15:restartNumberingAfterBreak="0">
     <w:nsid w:val="30072AF4"/>
     <w:multiLevelType w:val="hybridMultilevel"/>
-    <w:tmpl w:val="38987D08"/>
+    <w:tmpl w:val="43F811A2"/>
     <w:lvl w:ilvl="0" w:tplc="29F02B7A">
       <w:start w:val="1"/>
       <w:numFmt w:val="upperRoman"/>
@@ -672,6 +1265,9 @@
     </w:lvl>
   </w:abstractNum>
   <w:num w:numId="1" w16cid:durableId="702441035">
+    <w:abstractNumId w:val="1"/>
+  </w:num>
+  <w:num w:numId="2" w16cid:durableId="1800417457">
     <w:abstractNumId w:val="0"/>
   </w:num>
 </w:numbering>

</xml_diff>